<commit_message>
update -> update document files
</commit_message>
<xml_diff>
--- a/document/document.docx
+++ b/document/document.docx
@@ -22,6 +22,7 @@
         </w:rPr>
         <w:t xml:space="preserve">مستندات پروژه </w:t>
       </w:r>
+      <w:proofErr w:type="spellStart"/>
       <w:r>
         <w:rPr>
           <w:rFonts w:cs="B Titr"/>
@@ -31,6 +32,16 @@
         </w:rPr>
         <w:t>maktabkhoone</w:t>
       </w:r>
+      <w:r>
+        <w:rPr>
+          <w:rFonts w:cs="B Titr"/>
+          <w:sz w:val="32"/>
+          <w:szCs w:val="32"/>
+          <w:lang w:bidi="fa-IR"/>
+        </w:rPr>
+        <w:t>h</w:t>
+      </w:r>
+      <w:proofErr w:type="spellEnd"/>
       <w:r>
         <w:rPr>
           <w:rFonts w:cs="B Titr" w:hint="cs"/>
@@ -292,7 +303,7 @@
         </w:numPr>
         <w:bidi/>
         <w:rPr>
-          <w:rFonts w:cs="B Nazanin" w:hint="cs"/>
+          <w:rFonts w:cs="B Nazanin"/>
           <w:sz w:val="28"/>
           <w:szCs w:val="28"/>
           <w:rtl/>
@@ -389,34 +400,7 @@
           <w:szCs w:val="28"/>
           <w:lang w:bidi="fa-IR"/>
         </w:rPr>
-        <w:t xml:space="preserve">: multi </w:t>
-      </w:r>
-      <w:r>
-        <w:rPr>
-          <w:rFonts w:cs="B Titr"/>
-          <w:sz w:val="28"/>
-          <w:szCs w:val="28"/>
-          <w:lang w:bidi="fa-IR"/>
-        </w:rPr>
-        <w:t>thr</w:t>
-      </w:r>
-      <w:r>
-        <w:rPr>
-          <w:rFonts w:cs="B Titr"/>
-          <w:sz w:val="28"/>
-          <w:szCs w:val="28"/>
-          <w:lang w:bidi="fa-IR"/>
-        </w:rPr>
-        <w:t>e</w:t>
-      </w:r>
-      <w:r>
-        <w:rPr>
-          <w:rFonts w:cs="B Titr"/>
-          <w:sz w:val="28"/>
-          <w:szCs w:val="28"/>
-          <w:lang w:bidi="fa-IR"/>
-        </w:rPr>
-        <w:t>ad</w:t>
+        <w:t>: multi thread</w:t>
       </w:r>
     </w:p>
     <w:p>
@@ -517,7 +501,7 @@
         </w:numPr>
         <w:bidi/>
         <w:rPr>
-          <w:rFonts w:cs="B Nazanin" w:hint="cs"/>
+          <w:rFonts w:cs="B Nazanin"/>
           <w:sz w:val="28"/>
           <w:szCs w:val="28"/>
           <w:rtl/>
@@ -763,7 +747,27 @@
           <w:szCs w:val="28"/>
           <w:lang w:bidi="fa-IR"/>
         </w:rPr>
-        <w:t xml:space="preserve"> cpu usage  </w:t>
+        <w:t xml:space="preserve"> </w:t>
+      </w:r>
+      <w:proofErr w:type="spellStart"/>
+      <w:r>
+        <w:rPr>
+          <w:rFonts w:cs="B Nazanin"/>
+          <w:sz w:val="28"/>
+          <w:szCs w:val="28"/>
+          <w:lang w:bidi="fa-IR"/>
+        </w:rPr>
+        <w:t>cpu</w:t>
+      </w:r>
+      <w:proofErr w:type="spellEnd"/>
+      <w:r>
+        <w:rPr>
+          <w:rFonts w:cs="B Nazanin"/>
+          <w:sz w:val="28"/>
+          <w:szCs w:val="28"/>
+          <w:lang w:bidi="fa-IR"/>
+        </w:rPr>
+        <w:t xml:space="preserve"> usage  </w:t>
       </w:r>
       <w:r>
         <w:rPr>

</xml_diff>

<commit_message>
update -> update document file
</commit_message>
<xml_diff>
--- a/document/document.docx
+++ b/document/document.docx
@@ -22,6 +22,7 @@
         </w:rPr>
         <w:t xml:space="preserve">مستندات پروژه </w:t>
       </w:r>
+      <w:proofErr w:type="spellStart"/>
       <w:r>
         <w:rPr>
           <w:rFonts w:cs="B Titr"/>
@@ -40,6 +41,7 @@
         </w:rPr>
         <w:t>h</w:t>
       </w:r>
+      <w:proofErr w:type="spellEnd"/>
       <w:r>
         <w:rPr>
           <w:rFonts w:cs="B Titr" w:hint="cs"/>
@@ -606,17 +608,7 @@
           <w:rtl/>
           <w:lang w:bidi="fa-IR"/>
         </w:rPr>
-        <w:t xml:space="preserve">درصد خطا: </w:t>
-      </w:r>
-      <w:r>
-        <w:rPr>
-          <w:rFonts w:cs="B Nazanin" w:hint="cs"/>
-          <w:sz w:val="28"/>
-          <w:szCs w:val="28"/>
-          <w:rtl/>
-          <w:lang w:bidi="fa-IR"/>
-        </w:rPr>
-        <w:t>%</w:t>
+        <w:t>درصد خطا: %</w:t>
       </w:r>
       <w:r>
         <w:rPr>
@@ -713,28 +705,6 @@
       <w:pPr>
         <w:bidi/>
         <w:rPr>
-          <w:rFonts w:cs="B Titr"/>
-          <w:sz w:val="28"/>
-          <w:szCs w:val="28"/>
-          <w:lang w:bidi="fa-IR"/>
-        </w:rPr>
-      </w:pPr>
-    </w:p>
-    <w:p>
-      <w:pPr>
-        <w:bidi/>
-        <w:rPr>
-          <w:rFonts w:cs="B Titr"/>
-          <w:sz w:val="28"/>
-          <w:szCs w:val="28"/>
-          <w:lang w:bidi="fa-IR"/>
-        </w:rPr>
-      </w:pPr>
-    </w:p>
-    <w:p>
-      <w:pPr>
-        <w:bidi/>
-        <w:rPr>
           <w:rFonts w:cs="B Nazanin"/>
           <w:sz w:val="28"/>
           <w:szCs w:val="28"/>
@@ -750,6 +720,7 @@
           <w:szCs w:val="28"/>
           <w:lang w:bidi="fa-IR"/>
         </w:rPr>
+        <w:lastRenderedPageBreak/>
         <w:drawing>
           <wp:anchor distT="0" distB="0" distL="114300" distR="114300" simplePos="0" relativeHeight="251658240" behindDoc="1" locked="0" layoutInCell="1" allowOverlap="1" wp14:anchorId="3E45A1A2" wp14:editId="12140428">
             <wp:simplePos x="0" y="0"/>
@@ -830,7 +801,27 @@
           <w:szCs w:val="28"/>
           <w:lang w:bidi="fa-IR"/>
         </w:rPr>
-        <w:t xml:space="preserve"> cpu usage  </w:t>
+        <w:t xml:space="preserve"> </w:t>
+      </w:r>
+      <w:proofErr w:type="spellStart"/>
+      <w:r>
+        <w:rPr>
+          <w:rFonts w:cs="B Nazanin"/>
+          <w:sz w:val="28"/>
+          <w:szCs w:val="28"/>
+          <w:lang w:bidi="fa-IR"/>
+        </w:rPr>
+        <w:t>cpu</w:t>
+      </w:r>
+      <w:proofErr w:type="spellEnd"/>
+      <w:r>
+        <w:rPr>
+          <w:rFonts w:cs="B Nazanin"/>
+          <w:sz w:val="28"/>
+          <w:szCs w:val="28"/>
+          <w:lang w:bidi="fa-IR"/>
+        </w:rPr>
+        <w:t xml:space="preserve"> usage  </w:t>
       </w:r>
       <w:r>
         <w:rPr>

</xml_diff>